<commit_message>
Lab 3: Template & added Security Config
</commit_message>
<xml_diff>
--- a/Lab-2/lab2.docx
+++ b/Lab-2/lab2.docx
@@ -3,156 +3,1215 @@
 <w:document xmlns:wpc="http://schemas.microsoft.com/office/word/2010/wordprocessingCanvas" xmlns:cx="http://schemas.microsoft.com/office/drawing/2014/chartex" xmlns:cx1="http://schemas.microsoft.com/office/drawing/2015/9/8/chartex" xmlns:cx2="http://schemas.microsoft.com/office/drawing/2015/10/21/chartex" xmlns:cx3="http://schemas.microsoft.com/office/drawing/2016/5/9/chartex" xmlns:cx4="http://schemas.microsoft.com/office/drawing/2016/5/10/chartex" xmlns:cx5="http://schemas.microsoft.com/office/drawing/2016/5/11/chartex" xmlns:cx6="http://schemas.microsoft.com/office/drawing/2016/5/12/chartex" xmlns:cx7="http://schemas.microsoft.com/office/drawing/2016/5/13/chartex" xmlns:cx8="http://schemas.microsoft.com/office/drawing/2016/5/14/chartex" xmlns:mc="http://schemas.openxmlformats.org/markup-compatibility/2006" xmlns:aink="http://schemas.microsoft.com/office/drawing/2016/ink" xmlns:am3d="http://schemas.microsoft.com/office/drawing/2017/model3d" xmlns:o="urn:schemas-microsoft-com:office:office" xmlns:r="http://schemas.openxmlformats.org/officeDocument/2006/relationships" xmlns:m="http://schemas.openxmlformats.org/officeDocument/2006/math" xmlns:v="urn:schemas-microsoft-com:vml" xmlns:wp14="http://schemas.microsoft.com/office/word/2010/wordprocessingDrawing" xmlns:wp="http://schemas.openxmlformats.org/drawingml/2006/wordprocessingDrawing" xmlns:w10="urn:schemas-microsoft-com:office:word" xmlns:w="http://schemas.openxmlformats.org/wordprocessingml/2006/main" xmlns:w14="http://schemas.microsoft.com/office/word/2010/wordml" xmlns:w15="http://schemas.microsoft.com/office/word/2012/wordml" xmlns:w16cex="http://schemas.microsoft.com/office/word/2018/wordml/cex" xmlns:w16cid="http://schemas.microsoft.com/office/word/2016/wordml/cid" xmlns:w16="http://schemas.microsoft.com/office/word/2018/wordml" xmlns:w16sdtdh="http://schemas.microsoft.com/office/word/2020/wordml/sdtdatahash" xmlns:w16se="http://schemas.microsoft.com/office/word/2015/wordml/symex" xmlns:wpg="http://schemas.microsoft.com/office/word/2010/wordprocessingGroup" xmlns:wpi="http://schemas.microsoft.com/office/word/2010/wordprocessingInk" xmlns:wne="http://schemas.microsoft.com/office/word/2006/wordml" xmlns:wps="http://schemas.microsoft.com/office/word/2010/wordprocessingShape" mc:Ignorable="w14 w15 w16se w16cid w16 w16cex w16sdtdh wp14">
   <w:body>
     <w:p>
+      <w:pPr>
+        <w:rPr>
+          <w:b/>
+          <w:bCs/>
+          <w:sz w:val="28"/>
+          <w:szCs w:val="28"/>
+        </w:rPr>
+      </w:pPr>
       <w:proofErr w:type="spellStart"/>
       <w:r>
+        <w:rPr>
+          <w:b/>
+          <w:bCs/>
+          <w:sz w:val="28"/>
+          <w:szCs w:val="28"/>
+        </w:rPr>
         <w:t>Nguyễn</w:t>
       </w:r>
       <w:proofErr w:type="spellEnd"/>
       <w:r>
+        <w:rPr>
+          <w:b/>
+          <w:bCs/>
+          <w:sz w:val="28"/>
+          <w:szCs w:val="28"/>
+        </w:rPr>
         <w:t xml:space="preserve"> </w:t>
       </w:r>
       <w:proofErr w:type="spellStart"/>
       <w:r>
+        <w:rPr>
+          <w:b/>
+          <w:bCs/>
+          <w:sz w:val="28"/>
+          <w:szCs w:val="28"/>
+        </w:rPr>
         <w:t>Đức</w:t>
       </w:r>
       <w:proofErr w:type="spellEnd"/>
       <w:r>
+        <w:rPr>
+          <w:b/>
+          <w:bCs/>
+          <w:sz w:val="28"/>
+          <w:szCs w:val="28"/>
+        </w:rPr>
         <w:t xml:space="preserve"> </w:t>
       </w:r>
       <w:proofErr w:type="spellStart"/>
       <w:r>
+        <w:rPr>
+          <w:b/>
+          <w:bCs/>
+          <w:sz w:val="28"/>
+          <w:szCs w:val="28"/>
+        </w:rPr>
         <w:t>Trọng</w:t>
       </w:r>
       <w:proofErr w:type="spellEnd"/>
       <w:r>
+        <w:rPr>
+          <w:b/>
+          <w:bCs/>
+          <w:sz w:val="28"/>
+          <w:szCs w:val="28"/>
+        </w:rPr>
         <w:t xml:space="preserve"> – 21021546</w:t>
       </w:r>
-    </w:p>
-    <w:p>
-      <w:r>
+      <w:r>
+        <w:rPr>
+          <w:b/>
+          <w:bCs/>
+          <w:sz w:val="28"/>
+          <w:szCs w:val="28"/>
+        </w:rPr>
+        <w:t xml:space="preserve"> – Lab 02</w:t>
+      </w:r>
+    </w:p>
+    <w:p>
+      <w:pPr>
+        <w:rPr>
+          <w:b/>
+          <w:bCs/>
+          <w:sz w:val="28"/>
+          <w:szCs w:val="28"/>
+        </w:rPr>
+      </w:pPr>
+      <w:r>
+        <w:rPr>
+          <w:b/>
+          <w:bCs/>
+          <w:sz w:val="28"/>
+          <w:szCs w:val="28"/>
+        </w:rPr>
         <w:t xml:space="preserve">Link </w:t>
       </w:r>
       <w:proofErr w:type="spellStart"/>
       <w:r>
+        <w:rPr>
+          <w:b/>
+          <w:bCs/>
+          <w:sz w:val="28"/>
+          <w:szCs w:val="28"/>
+        </w:rPr>
         <w:t>Github</w:t>
       </w:r>
       <w:proofErr w:type="spellEnd"/>
       <w:r>
+        <w:rPr>
+          <w:b/>
+          <w:bCs/>
+          <w:sz w:val="28"/>
+          <w:szCs w:val="28"/>
+        </w:rPr>
         <w:t xml:space="preserve">: </w:t>
       </w:r>
       <w:hyperlink r:id="rId4" w:history="1">
         <w:r>
           <w:rPr>
             <w:rStyle w:val="Hyperlink"/>
+            <w:b/>
+            <w:bCs/>
+            <w:sz w:val="28"/>
+            <w:szCs w:val="28"/>
           </w:rPr>
           <w:t>https://github.com/dctrng/Spring-Boot-Lab/tree/main/Lab-2/</w:t>
         </w:r>
       </w:hyperlink>
     </w:p>
+    <w:p>
+      <w:pPr>
+        <w:rPr>
+          <w:b/>
+          <w:bCs/>
+          <w:sz w:val="28"/>
+          <w:szCs w:val="28"/>
+        </w:rPr>
+      </w:pPr>
+    </w:p>
+    <w:p>
+      <w:pPr>
+        <w:rPr>
+          <w:b/>
+          <w:bCs/>
+          <w:sz w:val="28"/>
+          <w:szCs w:val="28"/>
+        </w:rPr>
+      </w:pPr>
+      <w:proofErr w:type="spellStart"/>
+      <w:r>
+        <w:rPr>
+          <w:b/>
+          <w:bCs/>
+          <w:sz w:val="28"/>
+          <w:szCs w:val="28"/>
+        </w:rPr>
+        <w:t>Bài</w:t>
+      </w:r>
+      <w:proofErr w:type="spellEnd"/>
+      <w:r>
+        <w:rPr>
+          <w:b/>
+          <w:bCs/>
+          <w:sz w:val="28"/>
+          <w:szCs w:val="28"/>
+        </w:rPr>
+        <w:t xml:space="preserve"> 1: </w:t>
+      </w:r>
+      <w:proofErr w:type="spellStart"/>
+      <w:r>
+        <w:rPr>
+          <w:b/>
+          <w:bCs/>
+          <w:sz w:val="28"/>
+          <w:szCs w:val="28"/>
+        </w:rPr>
+        <w:t>Tạo</w:t>
+      </w:r>
+      <w:proofErr w:type="spellEnd"/>
+      <w:r>
+        <w:rPr>
+          <w:b/>
+          <w:bCs/>
+          <w:sz w:val="28"/>
+          <w:szCs w:val="28"/>
+        </w:rPr>
+        <w:t xml:space="preserve"> REST Services </w:t>
+      </w:r>
+      <w:proofErr w:type="spellStart"/>
+      <w:r>
+        <w:rPr>
+          <w:b/>
+          <w:bCs/>
+          <w:sz w:val="28"/>
+          <w:szCs w:val="28"/>
+        </w:rPr>
+        <w:t>và</w:t>
+      </w:r>
+      <w:proofErr w:type="spellEnd"/>
+      <w:r>
+        <w:rPr>
+          <w:b/>
+          <w:bCs/>
+          <w:sz w:val="28"/>
+          <w:szCs w:val="28"/>
+        </w:rPr>
+        <w:t xml:space="preserve"> </w:t>
+      </w:r>
+      <w:proofErr w:type="spellStart"/>
+      <w:r>
+        <w:rPr>
+          <w:b/>
+          <w:bCs/>
+          <w:sz w:val="28"/>
+          <w:szCs w:val="28"/>
+        </w:rPr>
+        <w:t>thi</w:t>
+      </w:r>
+      <w:proofErr w:type="spellEnd"/>
+      <w:r>
+        <w:rPr>
+          <w:b/>
+          <w:bCs/>
+          <w:sz w:val="28"/>
+          <w:szCs w:val="28"/>
+        </w:rPr>
+        <w:t xml:space="preserve"> </w:t>
+      </w:r>
+      <w:proofErr w:type="spellStart"/>
+      <w:r>
+        <w:rPr>
+          <w:b/>
+          <w:bCs/>
+          <w:sz w:val="28"/>
+          <w:szCs w:val="28"/>
+        </w:rPr>
+        <w:t>hành</w:t>
+      </w:r>
+      <w:proofErr w:type="spellEnd"/>
+      <w:r>
+        <w:rPr>
+          <w:b/>
+          <w:bCs/>
+          <w:sz w:val="28"/>
+          <w:szCs w:val="28"/>
+        </w:rPr>
+        <w:t xml:space="preserve"> </w:t>
+      </w:r>
+      <w:proofErr w:type="spellStart"/>
+      <w:r>
+        <w:rPr>
+          <w:b/>
+          <w:bCs/>
+          <w:sz w:val="28"/>
+          <w:szCs w:val="28"/>
+        </w:rPr>
+        <w:t>sử</w:t>
+      </w:r>
+      <w:proofErr w:type="spellEnd"/>
+      <w:r>
+        <w:rPr>
+          <w:b/>
+          <w:bCs/>
+          <w:sz w:val="28"/>
+          <w:szCs w:val="28"/>
+        </w:rPr>
+        <w:t xml:space="preserve"> </w:t>
+      </w:r>
+      <w:proofErr w:type="spellStart"/>
+      <w:r>
+        <w:rPr>
+          <w:b/>
+          <w:bCs/>
+          <w:sz w:val="28"/>
+          <w:szCs w:val="28"/>
+        </w:rPr>
+        <w:t>dụng</w:t>
+      </w:r>
+      <w:proofErr w:type="spellEnd"/>
+      <w:r>
+        <w:rPr>
+          <w:b/>
+          <w:bCs/>
+          <w:sz w:val="28"/>
+          <w:szCs w:val="28"/>
+        </w:rPr>
+        <w:t xml:space="preserve"> </w:t>
+      </w:r>
+      <w:proofErr w:type="spellStart"/>
+      <w:r>
+        <w:rPr>
+          <w:b/>
+          <w:bCs/>
+          <w:sz w:val="28"/>
+          <w:szCs w:val="28"/>
+        </w:rPr>
+        <w:t>PostMan</w:t>
+      </w:r>
+      <w:proofErr w:type="spellEnd"/>
+    </w:p>
+    <w:p>
+      <w:pPr>
+        <w:rPr>
+          <w:b/>
+          <w:bCs/>
+          <w:sz w:val="28"/>
+          <w:szCs w:val="28"/>
+        </w:rPr>
+      </w:pPr>
+      <w:r>
+        <w:rPr>
+          <w:b/>
+          <w:bCs/>
+          <w:sz w:val="28"/>
+          <w:szCs w:val="28"/>
+        </w:rPr>
+        <w:t>GET all employees</w:t>
+      </w:r>
+    </w:p>
+    <w:p>
+      <w:pPr>
+        <w:jc w:val="center"/>
+        <w:rPr>
+          <w:b/>
+          <w:bCs/>
+          <w:sz w:val="28"/>
+          <w:szCs w:val="28"/>
+        </w:rPr>
+      </w:pPr>
+      <w:r>
+        <w:rPr>
+          <w:noProof/>
+        </w:rPr>
+        <w:drawing>
+          <wp:inline distT="0" distB="0" distL="0" distR="0" wp14:anchorId="6A43B09A" wp14:editId="0A0F4BD0">
+            <wp:extent cx="5380383" cy="3048000"/>
+            <wp:effectExtent l="0" t="0" r="0" b="0"/>
+            <wp:docPr id="6" name="image1.png"/>
+            <wp:cNvGraphicFramePr/>
+            <a:graphic xmlns:a="http://schemas.openxmlformats.org/drawingml/2006/main">
+              <a:graphicData uri="http://schemas.openxmlformats.org/drawingml/2006/picture">
+                <pic:pic xmlns:pic="http://schemas.openxmlformats.org/drawingml/2006/picture">
+                  <pic:nvPicPr>
+                    <pic:cNvPr id="6" name="image1.png"/>
+                    <pic:cNvPicPr/>
+                  </pic:nvPicPr>
+                  <pic:blipFill rotWithShape="1">
+                    <a:blip r:embed="rId5"/>
+                    <a:srcRect l="24423" t="14085" r="-112" b="6155"/>
+                    <a:stretch/>
+                  </pic:blipFill>
+                  <pic:spPr bwMode="auto">
+                    <a:xfrm>
+                      <a:off x="0" y="0"/>
+                      <a:ext cx="5385009" cy="3050621"/>
+                    </a:xfrm>
+                    <a:prstGeom prst="rect">
+                      <a:avLst/>
+                    </a:prstGeom>
+                    <a:ln>
+                      <a:noFill/>
+                    </a:ln>
+                    <a:extLst>
+                      <a:ext uri="{53640926-AAD7-44D8-BBD7-CCE9431645EC}">
+                        <a14:shadowObscured xmlns:a14="http://schemas.microsoft.com/office/drawing/2010/main"/>
+                      </a:ext>
+                    </a:extLst>
+                  </pic:spPr>
+                </pic:pic>
+              </a:graphicData>
+            </a:graphic>
+          </wp:inline>
+        </w:drawing>
+      </w:r>
+    </w:p>
+    <w:p>
+      <w:pPr>
+        <w:jc w:val="center"/>
+        <w:rPr>
+          <w:b/>
+          <w:bCs/>
+          <w:sz w:val="28"/>
+          <w:szCs w:val="28"/>
+        </w:rPr>
+      </w:pPr>
+    </w:p>
+    <w:p>
+      <w:pPr>
+        <w:jc w:val="center"/>
+        <w:rPr>
+          <w:b/>
+          <w:bCs/>
+          <w:sz w:val="28"/>
+          <w:szCs w:val="28"/>
+        </w:rPr>
+      </w:pPr>
+    </w:p>
+    <w:p>
+      <w:pPr>
+        <w:rPr>
+          <w:b/>
+          <w:bCs/>
+          <w:sz w:val="28"/>
+          <w:szCs w:val="28"/>
+        </w:rPr>
+      </w:pPr>
+      <w:r>
+        <w:rPr>
+          <w:b/>
+          <w:bCs/>
+          <w:sz w:val="28"/>
+          <w:szCs w:val="28"/>
+        </w:rPr>
+        <w:t xml:space="preserve">GET employee </w:t>
+      </w:r>
+      <w:proofErr w:type="spellStart"/>
+      <w:r>
+        <w:rPr>
+          <w:b/>
+          <w:bCs/>
+          <w:sz w:val="28"/>
+          <w:szCs w:val="28"/>
+        </w:rPr>
+        <w:t>với</w:t>
+      </w:r>
+      <w:proofErr w:type="spellEnd"/>
+      <w:r>
+        <w:rPr>
+          <w:b/>
+          <w:bCs/>
+          <w:sz w:val="28"/>
+          <w:szCs w:val="28"/>
+        </w:rPr>
+        <w:t xml:space="preserve"> ID 1</w:t>
+      </w:r>
+    </w:p>
+    <w:p>
+      <w:pPr>
+        <w:rPr>
+          <w:b/>
+          <w:bCs/>
+          <w:sz w:val="28"/>
+          <w:szCs w:val="28"/>
+        </w:rPr>
+      </w:pPr>
+    </w:p>
+    <w:p>
+      <w:pPr>
+        <w:jc w:val="center"/>
+        <w:rPr>
+          <w:b/>
+          <w:bCs/>
+          <w:sz w:val="28"/>
+          <w:szCs w:val="28"/>
+        </w:rPr>
+      </w:pPr>
+      <w:r>
+        <w:rPr>
+          <w:noProof/>
+        </w:rPr>
+        <w:lastRenderedPageBreak/>
+        <w:drawing>
+          <wp:inline distT="0" distB="0" distL="0" distR="0" wp14:anchorId="3B4E4D73" wp14:editId="1AD53048">
+            <wp:extent cx="4870174" cy="3034748"/>
+            <wp:effectExtent l="0" t="0" r="6985" b="0"/>
+            <wp:docPr id="7" name="image7.png"/>
+            <wp:cNvGraphicFramePr/>
+            <a:graphic xmlns:a="http://schemas.openxmlformats.org/drawingml/2006/main">
+              <a:graphicData uri="http://schemas.openxmlformats.org/drawingml/2006/picture">
+                <pic:pic xmlns:pic="http://schemas.openxmlformats.org/drawingml/2006/picture">
+                  <pic:nvPicPr>
+                    <pic:cNvPr id="7" name="image7.png"/>
+                    <pic:cNvPicPr/>
+                  </pic:nvPicPr>
+                  <pic:blipFill rotWithShape="1">
+                    <a:blip r:embed="rId6"/>
+                    <a:srcRect l="24638" t="18648" r="660" b="6157"/>
+                    <a:stretch/>
+                  </pic:blipFill>
+                  <pic:spPr bwMode="auto">
+                    <a:xfrm>
+                      <a:off x="0" y="0"/>
+                      <a:ext cx="4877218" cy="3039137"/>
+                    </a:xfrm>
+                    <a:prstGeom prst="rect">
+                      <a:avLst/>
+                    </a:prstGeom>
+                    <a:ln>
+                      <a:noFill/>
+                    </a:ln>
+                    <a:extLst>
+                      <a:ext uri="{53640926-AAD7-44D8-BBD7-CCE9431645EC}">
+                        <a14:shadowObscured xmlns:a14="http://schemas.microsoft.com/office/drawing/2010/main"/>
+                      </a:ext>
+                    </a:extLst>
+                  </pic:spPr>
+                </pic:pic>
+              </a:graphicData>
+            </a:graphic>
+          </wp:inline>
+        </w:drawing>
+      </w:r>
+    </w:p>
+    <w:p>
+      <w:pPr>
+        <w:rPr>
+          <w:b/>
+          <w:bCs/>
+          <w:sz w:val="28"/>
+          <w:szCs w:val="28"/>
+        </w:rPr>
+      </w:pPr>
+      <w:r>
+        <w:rPr>
+          <w:b/>
+          <w:bCs/>
+          <w:sz w:val="28"/>
+          <w:szCs w:val="28"/>
+        </w:rPr>
+        <w:t xml:space="preserve">DELETE employee </w:t>
+      </w:r>
+      <w:proofErr w:type="spellStart"/>
+      <w:r>
+        <w:rPr>
+          <w:b/>
+          <w:bCs/>
+          <w:sz w:val="28"/>
+          <w:szCs w:val="28"/>
+        </w:rPr>
+        <w:t>với</w:t>
+      </w:r>
+      <w:proofErr w:type="spellEnd"/>
+      <w:r>
+        <w:rPr>
+          <w:b/>
+          <w:bCs/>
+          <w:sz w:val="28"/>
+          <w:szCs w:val="28"/>
+        </w:rPr>
+        <w:t xml:space="preserve"> ID 1</w:t>
+      </w:r>
+    </w:p>
+    <w:p>
+      <w:pPr>
+        <w:rPr>
+          <w:noProof/>
+        </w:rPr>
+      </w:pPr>
+    </w:p>
+    <w:p>
+      <w:pPr>
+        <w:jc w:val="center"/>
+        <w:rPr>
+          <w:b/>
+          <w:bCs/>
+          <w:sz w:val="28"/>
+          <w:szCs w:val="28"/>
+        </w:rPr>
+      </w:pPr>
+      <w:r>
+        <w:rPr>
+          <w:noProof/>
+        </w:rPr>
+        <w:drawing>
+          <wp:inline distT="0" distB="0" distL="0" distR="0" wp14:anchorId="760F16D2" wp14:editId="01FBDAB3">
+            <wp:extent cx="5274365" cy="3061252"/>
+            <wp:effectExtent l="0" t="0" r="2540" b="6350"/>
+            <wp:docPr id="4" name="image8.png"/>
+            <wp:cNvGraphicFramePr/>
+            <a:graphic xmlns:a="http://schemas.openxmlformats.org/drawingml/2006/main">
+              <a:graphicData uri="http://schemas.openxmlformats.org/drawingml/2006/picture">
+                <pic:pic xmlns:pic="http://schemas.openxmlformats.org/drawingml/2006/picture">
+                  <pic:nvPicPr>
+                    <pic:cNvPr id="4" name="image8.png"/>
+                    <pic:cNvPicPr/>
+                  </pic:nvPicPr>
+                  <pic:blipFill rotWithShape="1">
+                    <a:blip r:embed="rId7"/>
+                    <a:srcRect l="24526" t="18846" r="768" b="6154"/>
+                    <a:stretch/>
+                  </pic:blipFill>
+                  <pic:spPr bwMode="auto">
+                    <a:xfrm>
+                      <a:off x="0" y="0"/>
+                      <a:ext cx="5283865" cy="3066766"/>
+                    </a:xfrm>
+                    <a:prstGeom prst="rect">
+                      <a:avLst/>
+                    </a:prstGeom>
+                    <a:ln>
+                      <a:noFill/>
+                    </a:ln>
+                    <a:extLst>
+                      <a:ext uri="{53640926-AAD7-44D8-BBD7-CCE9431645EC}">
+                        <a14:shadowObscured xmlns:a14="http://schemas.microsoft.com/office/drawing/2010/main"/>
+                      </a:ext>
+                    </a:extLst>
+                  </pic:spPr>
+                </pic:pic>
+              </a:graphicData>
+            </a:graphic>
+          </wp:inline>
+        </w:drawing>
+      </w:r>
+    </w:p>
+    <w:p>
+      <w:pPr>
+        <w:jc w:val="center"/>
+        <w:rPr>
+          <w:b/>
+          <w:bCs/>
+          <w:sz w:val="28"/>
+          <w:szCs w:val="28"/>
+        </w:rPr>
+      </w:pPr>
+    </w:p>
+    <w:p>
+      <w:pPr>
+        <w:rPr>
+          <w:b/>
+          <w:bCs/>
+          <w:sz w:val="28"/>
+          <w:szCs w:val="28"/>
+        </w:rPr>
+      </w:pPr>
+      <w:proofErr w:type="spellStart"/>
+      <w:r>
+        <w:rPr>
+          <w:b/>
+          <w:bCs/>
+          <w:sz w:val="28"/>
+          <w:szCs w:val="28"/>
+        </w:rPr>
+        <w:t>Bài</w:t>
+      </w:r>
+      <w:proofErr w:type="spellEnd"/>
+      <w:r>
+        <w:rPr>
+          <w:b/>
+          <w:bCs/>
+          <w:sz w:val="28"/>
+          <w:szCs w:val="28"/>
+        </w:rPr>
+        <w:t xml:space="preserve"> </w:t>
+      </w:r>
+      <w:r>
+        <w:rPr>
+          <w:b/>
+          <w:bCs/>
+          <w:sz w:val="28"/>
+          <w:szCs w:val="28"/>
+        </w:rPr>
+        <w:t xml:space="preserve">2. </w:t>
+      </w:r>
+      <w:proofErr w:type="spellStart"/>
+      <w:r>
+        <w:rPr>
+          <w:b/>
+          <w:bCs/>
+          <w:sz w:val="28"/>
+          <w:szCs w:val="28"/>
+        </w:rPr>
+        <w:t>Tạo</w:t>
+      </w:r>
+      <w:proofErr w:type="spellEnd"/>
+      <w:r>
+        <w:rPr>
+          <w:b/>
+          <w:bCs/>
+          <w:sz w:val="28"/>
+          <w:szCs w:val="28"/>
+        </w:rPr>
+        <w:t xml:space="preserve"> </w:t>
+      </w:r>
+      <w:proofErr w:type="spellStart"/>
+      <w:r>
+        <w:rPr>
+          <w:b/>
+          <w:bCs/>
+          <w:sz w:val="28"/>
+          <w:szCs w:val="28"/>
+        </w:rPr>
+        <w:t>ứng</w:t>
+      </w:r>
+      <w:proofErr w:type="spellEnd"/>
+      <w:r>
+        <w:rPr>
+          <w:b/>
+          <w:bCs/>
+          <w:sz w:val="28"/>
+          <w:szCs w:val="28"/>
+        </w:rPr>
+        <w:t xml:space="preserve"> </w:t>
+      </w:r>
+      <w:proofErr w:type="spellStart"/>
+      <w:r>
+        <w:rPr>
+          <w:b/>
+          <w:bCs/>
+          <w:sz w:val="28"/>
+          <w:szCs w:val="28"/>
+        </w:rPr>
+        <w:t>dụng</w:t>
+      </w:r>
+      <w:proofErr w:type="spellEnd"/>
+      <w:r>
+        <w:rPr>
+          <w:b/>
+          <w:bCs/>
+          <w:sz w:val="28"/>
+          <w:szCs w:val="28"/>
+        </w:rPr>
+        <w:t xml:space="preserve"> Spring MVC</w:t>
+      </w:r>
+    </w:p>
+    <w:p>
+      <w:pPr>
+        <w:rPr>
+          <w:b/>
+          <w:bCs/>
+          <w:sz w:val="28"/>
+          <w:szCs w:val="28"/>
+        </w:rPr>
+      </w:pPr>
+      <w:r>
+        <w:rPr>
+          <w:b/>
+          <w:bCs/>
+          <w:sz w:val="28"/>
+          <w:szCs w:val="28"/>
+        </w:rPr>
+        <w:t xml:space="preserve">Giao </w:t>
+      </w:r>
+      <w:proofErr w:type="spellStart"/>
+      <w:r>
+        <w:rPr>
+          <w:b/>
+          <w:bCs/>
+          <w:sz w:val="28"/>
+          <w:szCs w:val="28"/>
+        </w:rPr>
+        <w:t>diện</w:t>
+      </w:r>
+      <w:proofErr w:type="spellEnd"/>
+    </w:p>
+    <w:p>
+      <w:pPr>
+        <w:rPr>
+          <w:b/>
+          <w:bCs/>
+          <w:sz w:val="28"/>
+          <w:szCs w:val="28"/>
+        </w:rPr>
+      </w:pPr>
+    </w:p>
     <w:p/>
     <w:p>
+      <w:pPr>
+        <w:rPr>
+          <w:noProof/>
+        </w:rPr>
+      </w:pPr>
+    </w:p>
+    <w:p>
+      <w:r>
+        <w:rPr>
+          <w:noProof/>
+        </w:rPr>
+        <w:drawing>
+          <wp:inline distT="114300" distB="114300" distL="114300" distR="114300" wp14:anchorId="3158D452" wp14:editId="0F91CE0A">
+            <wp:extent cx="5586984" cy="2852928"/>
+            <wp:effectExtent l="0" t="0" r="0" b="5080"/>
+            <wp:docPr id="8" name="image9.png"/>
+            <wp:cNvGraphicFramePr/>
+            <a:graphic xmlns:a="http://schemas.openxmlformats.org/drawingml/2006/main">
+              <a:graphicData uri="http://schemas.openxmlformats.org/drawingml/2006/picture">
+                <pic:pic xmlns:pic="http://schemas.openxmlformats.org/drawingml/2006/picture">
+                  <pic:nvPicPr>
+                    <pic:cNvPr id="0" name="image9.png"/>
+                    <pic:cNvPicPr preferRelativeResize="0"/>
+                  </pic:nvPicPr>
+                  <pic:blipFill rotWithShape="1">
+                    <a:blip r:embed="rId8"/>
+                    <a:srcRect l="6614" t="13689" r="-627" b="886"/>
+                    <a:stretch/>
+                  </pic:blipFill>
+                  <pic:spPr bwMode="auto">
+                    <a:xfrm>
+                      <a:off x="0" y="0"/>
+                      <a:ext cx="5587715" cy="2853301"/>
+                    </a:xfrm>
+                    <a:prstGeom prst="rect">
+                      <a:avLst/>
+                    </a:prstGeom>
+                    <a:ln>
+                      <a:noFill/>
+                    </a:ln>
+                    <a:extLst>
+                      <a:ext uri="{53640926-AAD7-44D8-BBD7-CCE9431645EC}">
+                        <a14:shadowObscured xmlns:a14="http://schemas.microsoft.com/office/drawing/2010/main"/>
+                      </a:ext>
+                    </a:extLst>
+                  </pic:spPr>
+                </pic:pic>
+              </a:graphicData>
+            </a:graphic>
+          </wp:inline>
+        </w:drawing>
+      </w:r>
+    </w:p>
+    <w:p>
+      <w:pPr>
+        <w:rPr>
+          <w:b/>
+          <w:bCs/>
+          <w:sz w:val="28"/>
+          <w:szCs w:val="28"/>
+        </w:rPr>
+      </w:pPr>
+    </w:p>
+    <w:p>
+      <w:pPr>
+        <w:rPr>
+          <w:b/>
+          <w:bCs/>
+          <w:sz w:val="28"/>
+          <w:szCs w:val="28"/>
+        </w:rPr>
+      </w:pPr>
       <w:proofErr w:type="spellStart"/>
       <w:r>
-        <w:t>Bài</w:t>
+        <w:rPr>
+          <w:b/>
+          <w:bCs/>
+          <w:sz w:val="28"/>
+          <w:szCs w:val="28"/>
+        </w:rPr>
+        <w:t>Thêm</w:t>
       </w:r>
       <w:proofErr w:type="spellEnd"/>
       <w:r>
-        <w:t xml:space="preserve"> 1: </w:t>
-      </w:r>
-      <w:proofErr w:type="spellStart"/>
-      <w:r>
-        <w:t>Tạo</w:t>
-      </w:r>
-      <w:proofErr w:type="spellEnd"/>
-      <w:r>
-        <w:t xml:space="preserve"> REST Services </w:t>
-      </w:r>
-      <w:proofErr w:type="spellStart"/>
-      <w:r>
-        <w:t>và</w:t>
-      </w:r>
-      <w:proofErr w:type="spellEnd"/>
-      <w:r>
-        <w:t xml:space="preserve"> </w:t>
-      </w:r>
-      <w:proofErr w:type="spellStart"/>
-      <w:r>
-        <w:t>thi</w:t>
-      </w:r>
-      <w:proofErr w:type="spellEnd"/>
-      <w:r>
-        <w:t xml:space="preserve"> </w:t>
-      </w:r>
-      <w:proofErr w:type="spellStart"/>
-      <w:r>
-        <w:t>hành</w:t>
-      </w:r>
-      <w:proofErr w:type="spellEnd"/>
-      <w:r>
-        <w:t xml:space="preserve"> </w:t>
-      </w:r>
-      <w:proofErr w:type="spellStart"/>
-      <w:r>
-        <w:t>sử</w:t>
-      </w:r>
-      <w:proofErr w:type="spellEnd"/>
-      <w:r>
-        <w:t xml:space="preserve"> </w:t>
-      </w:r>
-      <w:proofErr w:type="spellStart"/>
-      <w:r>
-        <w:t>dụng</w:t>
-      </w:r>
-      <w:proofErr w:type="spellEnd"/>
-      <w:r>
-        <w:t xml:space="preserve"> </w:t>
-      </w:r>
-      <w:proofErr w:type="spellStart"/>
-      <w:r>
-        <w:t>PostMan</w:t>
-      </w:r>
-      <w:proofErr w:type="spellEnd"/>
-    </w:p>
-    <w:p/>
-    <w:p>
-      <w:proofErr w:type="spellStart"/>
-      <w:r>
-        <w:t>Bài</w:t>
-      </w:r>
-      <w:proofErr w:type="spellEnd"/>
-      <w:r>
-        <w:t xml:space="preserve"> </w:t>
-      </w:r>
-      <w:r>
-        <w:t xml:space="preserve">2. </w:t>
-      </w:r>
-      <w:proofErr w:type="spellStart"/>
-      <w:r>
-        <w:t>Tạo</w:t>
-      </w:r>
-      <w:proofErr w:type="spellEnd"/>
-      <w:r>
-        <w:t xml:space="preserve"> </w:t>
-      </w:r>
-      <w:proofErr w:type="spellStart"/>
-      <w:r>
-        <w:t>ứng</w:t>
-      </w:r>
-      <w:proofErr w:type="spellEnd"/>
-      <w:r>
-        <w:t xml:space="preserve"> </w:t>
-      </w:r>
-      <w:proofErr w:type="spellStart"/>
-      <w:r>
-        <w:t>dụng</w:t>
-      </w:r>
-      <w:proofErr w:type="spellEnd"/>
-      <w:r>
-        <w:t xml:space="preserve"> Spring MVC</w:t>
-      </w:r>
-    </w:p>
-    <w:p/>
-    <w:p/>
+        <w:rPr>
+          <w:b/>
+          <w:bCs/>
+          <w:sz w:val="28"/>
+          <w:szCs w:val="28"/>
+        </w:rPr>
+        <w:t xml:space="preserve"> course: </w:t>
+      </w:r>
+    </w:p>
+    <w:p>
+      <w:pPr>
+        <w:rPr>
+          <w:b/>
+          <w:bCs/>
+          <w:noProof/>
+          <w:sz w:val="28"/>
+          <w:szCs w:val="28"/>
+        </w:rPr>
+      </w:pPr>
+    </w:p>
+    <w:p>
+      <w:pPr>
+        <w:rPr>
+          <w:b/>
+          <w:bCs/>
+          <w:sz w:val="28"/>
+          <w:szCs w:val="28"/>
+        </w:rPr>
+      </w:pPr>
+      <w:r>
+        <w:rPr>
+          <w:b/>
+          <w:bCs/>
+          <w:noProof/>
+          <w:sz w:val="28"/>
+          <w:szCs w:val="28"/>
+        </w:rPr>
+        <w:drawing>
+          <wp:inline distT="114300" distB="114300" distL="114300" distR="114300" wp14:anchorId="2B2BBAA6" wp14:editId="4A1A358F">
+            <wp:extent cx="5943600" cy="3340100"/>
+            <wp:effectExtent l="0" t="0" r="0" b="0"/>
+            <wp:docPr id="9" name="image6.png"/>
+            <wp:cNvGraphicFramePr/>
+            <a:graphic xmlns:a="http://schemas.openxmlformats.org/drawingml/2006/main">
+              <a:graphicData uri="http://schemas.openxmlformats.org/drawingml/2006/picture">
+                <pic:pic xmlns:pic="http://schemas.openxmlformats.org/drawingml/2006/picture">
+                  <pic:nvPicPr>
+                    <pic:cNvPr id="0" name="image6.png"/>
+                    <pic:cNvPicPr preferRelativeResize="0"/>
+                  </pic:nvPicPr>
+                  <pic:blipFill rotWithShape="1">
+                    <a:blip r:embed="rId9"/>
+                    <a:srcRect l="2308" t="13962" r="-2308" b="-13962"/>
+                    <a:stretch/>
+                  </pic:blipFill>
+                  <pic:spPr>
+                    <a:xfrm>
+                      <a:off x="0" y="0"/>
+                      <a:ext cx="5943600" cy="3340100"/>
+                    </a:xfrm>
+                    <a:prstGeom prst="rect">
+                      <a:avLst/>
+                    </a:prstGeom>
+                    <a:ln/>
+                  </pic:spPr>
+                </pic:pic>
+              </a:graphicData>
+            </a:graphic>
+          </wp:inline>
+        </w:drawing>
+      </w:r>
+    </w:p>
+    <w:p>
+      <w:pPr>
+        <w:rPr>
+          <w:b/>
+          <w:bCs/>
+          <w:sz w:val="28"/>
+          <w:szCs w:val="28"/>
+        </w:rPr>
+      </w:pPr>
+      <w:r>
+        <w:rPr>
+          <w:b/>
+          <w:bCs/>
+          <w:noProof/>
+          <w:sz w:val="28"/>
+          <w:szCs w:val="28"/>
+        </w:rPr>
+        <w:lastRenderedPageBreak/>
+        <w:drawing>
+          <wp:inline distT="114300" distB="114300" distL="114300" distR="114300" wp14:anchorId="020D5B85" wp14:editId="557CA002">
+            <wp:extent cx="5943600" cy="3340100"/>
+            <wp:effectExtent l="0" t="0" r="0" b="0"/>
+            <wp:docPr id="5" name="image2.png"/>
+            <wp:cNvGraphicFramePr/>
+            <a:graphic xmlns:a="http://schemas.openxmlformats.org/drawingml/2006/main">
+              <a:graphicData uri="http://schemas.openxmlformats.org/drawingml/2006/picture">
+                <pic:pic xmlns:pic="http://schemas.openxmlformats.org/drawingml/2006/picture">
+                  <pic:nvPicPr>
+                    <pic:cNvPr id="0" name="image2.png"/>
+                    <pic:cNvPicPr preferRelativeResize="0"/>
+                  </pic:nvPicPr>
+                  <pic:blipFill>
+                    <a:blip r:embed="rId10"/>
+                    <a:srcRect/>
+                    <a:stretch>
+                      <a:fillRect/>
+                    </a:stretch>
+                  </pic:blipFill>
+                  <pic:spPr>
+                    <a:xfrm>
+                      <a:off x="0" y="0"/>
+                      <a:ext cx="5943600" cy="3340100"/>
+                    </a:xfrm>
+                    <a:prstGeom prst="rect">
+                      <a:avLst/>
+                    </a:prstGeom>
+                    <a:ln/>
+                  </pic:spPr>
+                </pic:pic>
+              </a:graphicData>
+            </a:graphic>
+          </wp:inline>
+        </w:drawing>
+      </w:r>
+    </w:p>
+    <w:p>
+      <w:pPr>
+        <w:rPr>
+          <w:b/>
+          <w:bCs/>
+          <w:sz w:val="28"/>
+          <w:szCs w:val="28"/>
+        </w:rPr>
+      </w:pPr>
+    </w:p>
+    <w:p>
+      <w:pPr>
+        <w:rPr>
+          <w:b/>
+          <w:bCs/>
+          <w:sz w:val="28"/>
+          <w:szCs w:val="28"/>
+        </w:rPr>
+      </w:pPr>
+      <w:r>
+        <w:rPr>
+          <w:b/>
+          <w:bCs/>
+          <w:sz w:val="28"/>
+          <w:szCs w:val="28"/>
+        </w:rPr>
+        <w:t>Update:</w:t>
+      </w:r>
+    </w:p>
+    <w:p>
+      <w:pPr>
+        <w:rPr>
+          <w:b/>
+          <w:bCs/>
+          <w:sz w:val="28"/>
+          <w:szCs w:val="28"/>
+        </w:rPr>
+      </w:pPr>
+      <w:r>
+        <w:rPr>
+          <w:b/>
+          <w:bCs/>
+          <w:noProof/>
+          <w:sz w:val="28"/>
+          <w:szCs w:val="28"/>
+        </w:rPr>
+        <w:drawing>
+          <wp:inline distT="114300" distB="114300" distL="114300" distR="114300" wp14:anchorId="29134A64" wp14:editId="6419AAC1">
+            <wp:extent cx="5943600" cy="3340100"/>
+            <wp:effectExtent l="0" t="0" r="0" b="0"/>
+            <wp:docPr id="3" name="image3.png"/>
+            <wp:cNvGraphicFramePr/>
+            <a:graphic xmlns:a="http://schemas.openxmlformats.org/drawingml/2006/main">
+              <a:graphicData uri="http://schemas.openxmlformats.org/drawingml/2006/picture">
+                <pic:pic xmlns:pic="http://schemas.openxmlformats.org/drawingml/2006/picture">
+                  <pic:nvPicPr>
+                    <pic:cNvPr id="0" name="image3.png"/>
+                    <pic:cNvPicPr preferRelativeResize="0"/>
+                  </pic:nvPicPr>
+                  <pic:blipFill>
+                    <a:blip r:embed="rId11"/>
+                    <a:srcRect/>
+                    <a:stretch>
+                      <a:fillRect/>
+                    </a:stretch>
+                  </pic:blipFill>
+                  <pic:spPr>
+                    <a:xfrm>
+                      <a:off x="0" y="0"/>
+                      <a:ext cx="5943600" cy="3340100"/>
+                    </a:xfrm>
+                    <a:prstGeom prst="rect">
+                      <a:avLst/>
+                    </a:prstGeom>
+                    <a:ln/>
+                  </pic:spPr>
+                </pic:pic>
+              </a:graphicData>
+            </a:graphic>
+          </wp:inline>
+        </w:drawing>
+      </w:r>
+    </w:p>
+    <w:p>
+      <w:pPr>
+        <w:rPr>
+          <w:b/>
+          <w:bCs/>
+          <w:sz w:val="28"/>
+          <w:szCs w:val="28"/>
+        </w:rPr>
+      </w:pPr>
+      <w:r>
+        <w:rPr>
+          <w:b/>
+          <w:bCs/>
+          <w:noProof/>
+          <w:sz w:val="28"/>
+          <w:szCs w:val="28"/>
+        </w:rPr>
+        <w:lastRenderedPageBreak/>
+        <w:drawing>
+          <wp:inline distT="114300" distB="114300" distL="114300" distR="114300" wp14:anchorId="47B89271" wp14:editId="0ED6DB36">
+            <wp:extent cx="5943600" cy="3340100"/>
+            <wp:effectExtent l="0" t="0" r="0" b="0"/>
+            <wp:docPr id="2" name="image4.png"/>
+            <wp:cNvGraphicFramePr/>
+            <a:graphic xmlns:a="http://schemas.openxmlformats.org/drawingml/2006/main">
+              <a:graphicData uri="http://schemas.openxmlformats.org/drawingml/2006/picture">
+                <pic:pic xmlns:pic="http://schemas.openxmlformats.org/drawingml/2006/picture">
+                  <pic:nvPicPr>
+                    <pic:cNvPr id="0" name="image4.png"/>
+                    <pic:cNvPicPr preferRelativeResize="0"/>
+                  </pic:nvPicPr>
+                  <pic:blipFill>
+                    <a:blip r:embed="rId12"/>
+                    <a:srcRect/>
+                    <a:stretch>
+                      <a:fillRect/>
+                    </a:stretch>
+                  </pic:blipFill>
+                  <pic:spPr>
+                    <a:xfrm>
+                      <a:off x="0" y="0"/>
+                      <a:ext cx="5943600" cy="3340100"/>
+                    </a:xfrm>
+                    <a:prstGeom prst="rect">
+                      <a:avLst/>
+                    </a:prstGeom>
+                    <a:ln/>
+                  </pic:spPr>
+                </pic:pic>
+              </a:graphicData>
+            </a:graphic>
+          </wp:inline>
+        </w:drawing>
+      </w:r>
+    </w:p>
+    <w:p>
+      <w:pPr>
+        <w:rPr>
+          <w:b/>
+          <w:bCs/>
+          <w:sz w:val="28"/>
+          <w:szCs w:val="28"/>
+        </w:rPr>
+      </w:pPr>
+    </w:p>
+    <w:p>
+      <w:pPr>
+        <w:rPr>
+          <w:b/>
+          <w:bCs/>
+          <w:sz w:val="28"/>
+          <w:szCs w:val="28"/>
+        </w:rPr>
+      </w:pPr>
+      <w:r>
+        <w:rPr>
+          <w:b/>
+          <w:bCs/>
+          <w:sz w:val="28"/>
+          <w:szCs w:val="28"/>
+        </w:rPr>
+        <w:t xml:space="preserve">Delete: </w:t>
+      </w:r>
+    </w:p>
+    <w:p>
+      <w:pPr>
+        <w:rPr>
+          <w:b/>
+          <w:bCs/>
+          <w:sz w:val="28"/>
+          <w:szCs w:val="28"/>
+        </w:rPr>
+      </w:pPr>
+      <w:r>
+        <w:rPr>
+          <w:b/>
+          <w:bCs/>
+          <w:noProof/>
+          <w:sz w:val="28"/>
+          <w:szCs w:val="28"/>
+        </w:rPr>
+        <w:drawing>
+          <wp:inline distT="114300" distB="114300" distL="114300" distR="114300" wp14:anchorId="63A45825" wp14:editId="32D65FC1">
+            <wp:extent cx="5943600" cy="3340100"/>
+            <wp:effectExtent l="0" t="0" r="0" b="0"/>
+            <wp:docPr id="1" name="image5.png"/>
+            <wp:cNvGraphicFramePr/>
+            <a:graphic xmlns:a="http://schemas.openxmlformats.org/drawingml/2006/main">
+              <a:graphicData uri="http://schemas.openxmlformats.org/drawingml/2006/picture">
+                <pic:pic xmlns:pic="http://schemas.openxmlformats.org/drawingml/2006/picture">
+                  <pic:nvPicPr>
+                    <pic:cNvPr id="0" name="image5.png"/>
+                    <pic:cNvPicPr preferRelativeResize="0"/>
+                  </pic:nvPicPr>
+                  <pic:blipFill>
+                    <a:blip r:embed="rId13"/>
+                    <a:srcRect/>
+                    <a:stretch>
+                      <a:fillRect/>
+                    </a:stretch>
+                  </pic:blipFill>
+                  <pic:spPr>
+                    <a:xfrm>
+                      <a:off x="0" y="0"/>
+                      <a:ext cx="5943600" cy="3340100"/>
+                    </a:xfrm>
+                    <a:prstGeom prst="rect">
+                      <a:avLst/>
+                    </a:prstGeom>
+                    <a:ln/>
+                  </pic:spPr>
+                </pic:pic>
+              </a:graphicData>
+            </a:graphic>
+          </wp:inline>
+        </w:drawing>
+      </w:r>
+    </w:p>
+    <w:p>
+      <w:pPr>
+        <w:rPr>
+          <w:b/>
+          <w:bCs/>
+          <w:sz w:val="28"/>
+          <w:szCs w:val="28"/>
+        </w:rPr>
+      </w:pPr>
+    </w:p>
+    <w:p>
+      <w:pPr>
+        <w:rPr>
+          <w:b/>
+          <w:bCs/>
+          <w:sz w:val="36"/>
+          <w:szCs w:val="36"/>
+        </w:rPr>
+      </w:pPr>
+    </w:p>
     <w:sectPr>
       <w:pgSz w:w="12240" w:h="15840"/>
       <w:pgMar w:top="1440" w:right="1440" w:bottom="1440" w:left="1440" w:header="720" w:footer="720" w:gutter="0"/>

</xml_diff>